<commit_message>
added numberCount, added FreeUni, fixed minor bugs
</commit_message>
<xml_diff>
--- a/CV - Nika Kochkiani.docx
+++ b/CV - Nika Kochkiani.docx
@@ -1,6 +1,6 @@
 
 <file path=word/document.xml><?xml version="1.0" encoding="utf-8"?>
-<w:document xmlns:wpc="http://schemas.microsoft.com/office/word/2010/wordprocessingCanvas" xmlns:cx="http://schemas.microsoft.com/office/drawing/2014/chartex" xmlns:cx1="http://schemas.microsoft.com/office/drawing/2015/9/8/chartex" xmlns:mc="http://schemas.openxmlformats.org/markup-compatibility/2006" xmlns:o="urn:schemas-microsoft-com:office:office" xmlns:r="http://schemas.openxmlformats.org/officeDocument/2006/relationships" xmlns:m="http://schemas.openxmlformats.org/officeDocument/2006/math" xmlns:v="urn:schemas-microsoft-com:vml" xmlns:wp14="http://schemas.microsoft.com/office/word/2010/wordprocessingDrawing" xmlns:wp="http://schemas.openxmlformats.org/drawingml/2006/wordprocessingDrawing" xmlns:w10="urn:schemas-microsoft-com:office:word" xmlns:w="http://schemas.openxmlformats.org/wordprocessingml/2006/main" xmlns:w14="http://schemas.microsoft.com/office/word/2010/wordml" xmlns:w15="http://schemas.microsoft.com/office/word/2012/wordml" xmlns:w16se="http://schemas.microsoft.com/office/word/2015/wordml/symex" xmlns:wpg="http://schemas.microsoft.com/office/word/2010/wordprocessingGroup" xmlns:wpi="http://schemas.microsoft.com/office/word/2010/wordprocessingInk" xmlns:wne="http://schemas.microsoft.com/office/word/2006/wordml" xmlns:wps="http://schemas.microsoft.com/office/word/2010/wordprocessingShape" mc:Ignorable="w14 w15 w16se wp14">
+<w:document xmlns:wpc="http://schemas.microsoft.com/office/word/2010/wordprocessingCanvas" xmlns:cx="http://schemas.microsoft.com/office/drawing/2014/chartex" xmlns:cx1="http://schemas.microsoft.com/office/drawing/2015/9/8/chartex" xmlns:cx2="http://schemas.microsoft.com/office/drawing/2015/10/21/chartex" xmlns:cx3="http://schemas.microsoft.com/office/drawing/2016/5/9/chartex" xmlns:cx4="http://schemas.microsoft.com/office/drawing/2016/5/10/chartex" xmlns:cx5="http://schemas.microsoft.com/office/drawing/2016/5/11/chartex" xmlns:cx6="http://schemas.microsoft.com/office/drawing/2016/5/12/chartex" xmlns:cx7="http://schemas.microsoft.com/office/drawing/2016/5/13/chartex" xmlns:cx8="http://schemas.microsoft.com/office/drawing/2016/5/14/chartex" xmlns:mc="http://schemas.openxmlformats.org/markup-compatibility/2006" xmlns:aink="http://schemas.microsoft.com/office/drawing/2016/ink" xmlns:am3d="http://schemas.microsoft.com/office/drawing/2017/model3d" xmlns:o="urn:schemas-microsoft-com:office:office" xmlns:r="http://schemas.openxmlformats.org/officeDocument/2006/relationships" xmlns:m="http://schemas.openxmlformats.org/officeDocument/2006/math" xmlns:v="urn:schemas-microsoft-com:vml" xmlns:wp14="http://schemas.microsoft.com/office/word/2010/wordprocessingDrawing" xmlns:wp="http://schemas.openxmlformats.org/drawingml/2006/wordprocessingDrawing" xmlns:w10="urn:schemas-microsoft-com:office:word" xmlns:w="http://schemas.openxmlformats.org/wordprocessingml/2006/main" xmlns:w14="http://schemas.microsoft.com/office/word/2010/wordml" xmlns:w15="http://schemas.microsoft.com/office/word/2012/wordml" xmlns:w16cid="http://schemas.microsoft.com/office/word/2016/wordml/cid" xmlns:w16se="http://schemas.microsoft.com/office/word/2015/wordml/symex" xmlns:wpg="http://schemas.microsoft.com/office/word/2010/wordprocessingGroup" xmlns:wpi="http://schemas.microsoft.com/office/word/2010/wordprocessingInk" xmlns:wne="http://schemas.microsoft.com/office/word/2006/wordml" xmlns:wps="http://schemas.microsoft.com/office/word/2010/wordprocessingShape" mc:Ignorable="w14 w15 w16se w16cid wp14">
   <w:body>
     <w:p>
       <w:pPr>
@@ -17,7 +17,7 @@
         <mc:AlternateContent>
           <mc:Choice Requires="wpg">
             <w:drawing>
-              <wp:anchor distT="0" distB="0" distL="114300" distR="114300" simplePos="0" relativeHeight="487528960" behindDoc="1" locked="0" layoutInCell="1" allowOverlap="1">
+              <wp:anchor distT="0" distB="0" distL="114300" distR="114300" simplePos="0" relativeHeight="487528960" behindDoc="1" locked="0" layoutInCell="1" allowOverlap="1" wp14:anchorId="5EC0A454" wp14:editId="1F6D0542">
                 <wp:simplePos x="0" y="0"/>
                 <wp:positionH relativeFrom="page">
                   <wp:posOffset>0</wp:posOffset>
@@ -242,7 +242,8 @@
                               <w:pPr>
                                 <w:spacing w:before="198" w:line="290" w:lineRule="atLeast"/>
                                 <w:rPr>
-                                  <w:color w:val="FFFFFF" w:themeColor="background1"/>
+                                  <w:rStyle w:val="Hyperlink"/>
+                                  <w:color w:val="8DB3E2" w:themeColor="text2" w:themeTint="66"/>
                                 </w:rPr>
                               </w:pPr>
                               <w:r>
@@ -264,6 +265,29 @@
                                 <w:t xml:space="preserve"> </w:t>
                               </w:r>
                               <w:hyperlink r:id="rId8" w:history="1">
+                                <w:r>
+                                  <w:rPr>
+                                    <w:rStyle w:val="Hyperlink"/>
+                                    <w:color w:val="8DB3E2" w:themeColor="text2" w:themeTint="66"/>
+                                  </w:rPr>
+                                  <w:t>LINK</w:t>
+                                </w:r>
+                              </w:hyperlink>
+                            </w:p>
+                            <w:p>
+                              <w:pPr>
+                                <w:spacing w:before="198" w:line="290" w:lineRule="atLeast"/>
+                                <w:rPr>
+                                  <w:color w:val="FFFFFF" w:themeColor="background1"/>
+                                </w:rPr>
+                              </w:pPr>
+                              <w:r>
+                                <w:rPr>
+                                  <w:color w:val="FFFFFF" w:themeColor="background1"/>
+                                </w:rPr>
+                                <w:t xml:space="preserve">GitHub - </w:t>
+                              </w:r>
+                              <w:hyperlink r:id="rId9" w:history="1">
                                 <w:r>
                                   <w:rPr>
                                     <w:rStyle w:val="Hyperlink"/>
@@ -453,7 +477,7 @@
           </mc:Choice>
           <mc:Fallback>
             <w:pict>
-              <v:group id="Group 6" o:spid="_x0000_s1026" style="position:absolute;margin-left:0;margin-top:0;width:203.25pt;height:914.4pt;z-index:-15787520;mso-position-horizontal-relative:page;mso-position-vertical-relative:page" coordsize="4065,15840" o:gfxdata="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">
+              <v:group w14:anchorId="5EC0A454" id="Group 6" o:spid="_x0000_s1026" style="position:absolute;margin-left:0;margin-top:0;width:203.25pt;height:914.4pt;z-index:-15787520;mso-position-horizontal-relative:page;mso-position-vertical-relative:page" coordsize="4065,15840" o:gfxdata="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">
                 <v:rect id="Rectangle 11" o:spid="_x0000_s1027" style="position:absolute;width:4065;height:15840;visibility:visible;mso-wrap-style:square;v-text-anchor:top" o:gfxdata="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" fillcolor="#293d48" stroked="f"/>
                 <v:shapetype id="_x0000_t202" coordsize="21600,21600" o:spt="202" path="m,l,21600r21600,l21600,xe">
                   <v:stroke joinstyle="miter"/>
@@ -519,7 +543,7 @@
                             <w:szCs w:val="24"/>
                           </w:rPr>
                         </w:pPr>
-                        <w:hyperlink r:id="rId9" w:history="1">
+                        <w:hyperlink r:id="rId10" w:history="1">
                           <w:r>
                             <w:rPr>
                               <w:color w:val="FFFFFF"/>
@@ -569,7 +593,43 @@
                           </w:rPr>
                           <w:t xml:space="preserve"> - </w:t>
                         </w:r>
-                        <w:hyperlink r:id="rId10" w:history="1">
+                        <w:hyperlink r:id="rId11" w:history="1">
+                          <w:r>
+                            <w:rPr>
+                              <w:rStyle w:val="Hyperlink"/>
+                              <w:color w:val="8DB3E2" w:themeColor="text2" w:themeTint="66"/>
+                            </w:rPr>
+                            <w:t>LINK</w:t>
+                          </w:r>
+                        </w:hyperlink>
+                      </w:p>
+                      <w:p>
+                        <w:pPr>
+                          <w:spacing w:before="198" w:line="290" w:lineRule="atLeast"/>
+                          <w:rPr>
+                            <w:rStyle w:val="Hyperlink"/>
+                            <w:color w:val="8DB3E2" w:themeColor="text2" w:themeTint="66"/>
+                          </w:rPr>
+                        </w:pPr>
+                        <w:r>
+                          <w:rPr>
+                            <w:color w:val="FFFFFF" w:themeColor="background1"/>
+                          </w:rPr>
+                          <w:t>Portfolio</w:t>
+                        </w:r>
+                        <w:r>
+                          <w:rPr>
+                            <w:color w:val="FFFFFF" w:themeColor="background1"/>
+                          </w:rPr>
+                          <w:t xml:space="preserve"> -</w:t>
+                        </w:r>
+                        <w:r>
+                          <w:rPr>
+                            <w:color w:val="FFFFFF" w:themeColor="background1"/>
+                          </w:rPr>
+                          <w:t xml:space="preserve"> </w:t>
+                        </w:r>
+                        <w:hyperlink r:id="rId12" w:history="1">
                           <w:r>
                             <w:rPr>
                               <w:rStyle w:val="Hyperlink"/>
@@ -590,21 +650,9 @@
                           <w:rPr>
                             <w:color w:val="FFFFFF" w:themeColor="background1"/>
                           </w:rPr>
-                          <w:t>Portfolio</w:t>
+                          <w:t xml:space="preserve">GitHub - </w:t>
                         </w:r>
-                        <w:r>
-                          <w:rPr>
-                            <w:color w:val="FFFFFF" w:themeColor="background1"/>
-                          </w:rPr>
-                          <w:t xml:space="preserve"> -</w:t>
-                        </w:r>
-                        <w:r>
-                          <w:rPr>
-                            <w:color w:val="FFFFFF" w:themeColor="background1"/>
-                          </w:rPr>
-                          <w:t xml:space="preserve"> </w:t>
-                        </w:r>
-                        <w:hyperlink r:id="rId11" w:history="1">
+                        <w:hyperlink r:id="rId13" w:history="1">
                           <w:r>
                             <w:rPr>
                               <w:rStyle w:val="Hyperlink"/>
@@ -814,8 +862,6 @@
           <w:sz w:val="35"/>
         </w:rPr>
       </w:pPr>
-      <w:bookmarkStart w:id="3" w:name="_GoBack"/>
-      <w:bookmarkEnd w:id="3"/>
     </w:p>
     <w:p>
       <w:pPr>
@@ -982,11 +1028,9 @@
         </w:rPr>
         <w:t xml:space="preserve"> </w:t>
       </w:r>
-      <w:proofErr w:type="spellStart"/>
-      <w:r>
-        <w:t>Reactjs</w:t>
-      </w:r>
-      <w:proofErr w:type="spellEnd"/>
+      <w:r>
+        <w:t>JS</w:t>
+      </w:r>
       <w:r>
         <w:t>;</w:t>
       </w:r>
@@ -1018,7 +1062,7 @@
         <mc:AlternateContent>
           <mc:Choice Requires="wps">
             <w:drawing>
-              <wp:anchor distT="45720" distB="45720" distL="114300" distR="114300" simplePos="0" relativeHeight="251661824" behindDoc="0" locked="0" layoutInCell="1" allowOverlap="1">
+              <wp:anchor distT="45720" distB="45720" distL="114300" distR="114300" simplePos="0" relativeHeight="251661824" behindDoc="0" locked="0" layoutInCell="1" allowOverlap="1" wp14:anchorId="346F672E" wp14:editId="30D61E03">
                 <wp:simplePos x="0" y="0"/>
                 <wp:positionH relativeFrom="column">
                   <wp:posOffset>-5715</wp:posOffset>
@@ -1174,7 +1218,7 @@
                                 <w:spacing w:val="1"/>
                                 <w:sz w:val="24"/>
                               </w:rPr>
-                              <w:t>JS (ES6) –</w:t>
+                              <w:t>JS (ES6</w:t>
                             </w:r>
                             <w:r>
                               <w:rPr>
@@ -1182,7 +1226,7 @@
                                 <w:spacing w:val="1"/>
                                 <w:sz w:val="24"/>
                               </w:rPr>
-                              <w:t xml:space="preserve"> jQuery,</w:t>
+                              <w:t>+</w:t>
                             </w:r>
                             <w:r>
                               <w:rPr>
@@ -1190,25 +1234,47 @@
                                 <w:spacing w:val="1"/>
                                 <w:sz w:val="24"/>
                               </w:rPr>
-                              <w:t xml:space="preserve"> React, </w:t>
+                              <w:t>) –</w:t>
                             </w:r>
-                            <w:proofErr w:type="spellStart"/>
                             <w:r>
                               <w:rPr>
                                 <w:color w:val="E0E9ED"/>
                                 <w:spacing w:val="1"/>
                                 <w:sz w:val="24"/>
                               </w:rPr>
-                              <w:t>Redux</w:t>
+                              <w:t xml:space="preserve"> React</w:t>
                             </w:r>
-                            <w:proofErr w:type="spellEnd"/>
                             <w:r>
                               <w:rPr>
                                 <w:color w:val="E0E9ED"/>
                                 <w:spacing w:val="1"/>
                                 <w:sz w:val="24"/>
                               </w:rPr>
-                              <w:t>, REST</w:t>
+                              <w:t>,</w:t>
+                            </w:r>
+                            <w:r>
+                              <w:rPr>
+                                <w:color w:val="E0E9ED"/>
+                                <w:spacing w:val="1"/>
+                                <w:sz w:val="24"/>
+                              </w:rPr>
+                              <w:t xml:space="preserve"> </w:t>
+                            </w:r>
+                            <w:r>
+                              <w:rPr>
+                                <w:color w:val="E0E9ED"/>
+                                <w:spacing w:val="1"/>
+                                <w:sz w:val="24"/>
+                              </w:rPr>
+                              <w:t>jQuery</w:t>
+                            </w:r>
+                            <w:r>
+                              <w:rPr>
+                                <w:color w:val="E0E9ED"/>
+                                <w:spacing w:val="1"/>
+                                <w:sz w:val="24"/>
+                              </w:rPr>
+                              <w:t>, Redux, REST</w:t>
                             </w:r>
                             <w:r>
                               <w:rPr>
@@ -1225,45 +1291,6 @@
                                 <w:sz w:val="24"/>
                               </w:rPr>
                               <w:t xml:space="preserve"> API</w:t>
-                            </w:r>
-                            <w:proofErr w:type="gramStart"/>
-                            <w:r>
-                              <w:rPr>
-                                <w:color w:val="E0E9ED"/>
-                                <w:spacing w:val="1"/>
-                                <w:sz w:val="24"/>
-                              </w:rPr>
-                              <w:t>;</w:t>
-                            </w:r>
-                            <w:proofErr w:type="gramEnd"/>
-                          </w:p>
-                          <w:p>
-                            <w:pPr>
-                              <w:spacing w:line="352" w:lineRule="auto"/>
-                              <w:ind w:right="318"/>
-                              <w:rPr>
-                                <w:color w:val="E0E9ED"/>
-                                <w:spacing w:val="1"/>
-                                <w:sz w:val="24"/>
-                              </w:rPr>
-                            </w:pPr>
-                            <w:proofErr w:type="spellStart"/>
-                            <w:r>
-                              <w:rPr>
-                                <w:color w:val="E0E9ED"/>
-                                <w:spacing w:val="1"/>
-                                <w:sz w:val="24"/>
-                              </w:rPr>
-                              <w:t>Git</w:t>
-                            </w:r>
-                            <w:proofErr w:type="spellEnd"/>
-                            <w:r>
-                              <w:rPr>
-                                <w:color w:val="E0E9ED"/>
-                                <w:spacing w:val="1"/>
-                                <w:sz w:val="24"/>
-                              </w:rPr>
-                              <w:t>, GitHub, Azure, Jira</w:t>
                             </w:r>
                             <w:r>
                               <w:rPr>
@@ -1284,62 +1311,14 @@
                                 <w:sz w:val="24"/>
                               </w:rPr>
                             </w:pPr>
-                            <w:proofErr w:type="spellStart"/>
                             <w:r>
                               <w:rPr>
                                 <w:color w:val="E0E9ED"/>
                                 <w:spacing w:val="1"/>
                                 <w:sz w:val="24"/>
                               </w:rPr>
-                              <w:t>Figma</w:t>
+                              <w:t>Git, GitHub, Azure</w:t>
                             </w:r>
-                            <w:proofErr w:type="spellEnd"/>
-                            <w:r>
-                              <w:rPr>
-                                <w:color w:val="E0E9ED"/>
-                                <w:spacing w:val="1"/>
-                                <w:sz w:val="24"/>
-                              </w:rPr>
-                              <w:t xml:space="preserve">, </w:t>
-                            </w:r>
-                            <w:proofErr w:type="spellStart"/>
-                            <w:proofErr w:type="gramStart"/>
-                            <w:r>
-                              <w:rPr>
-                                <w:color w:val="E0E9ED"/>
-                                <w:spacing w:val="1"/>
-                                <w:sz w:val="24"/>
-                              </w:rPr>
-                              <w:t>Xd</w:t>
-                            </w:r>
-                            <w:proofErr w:type="spellEnd"/>
-                            <w:proofErr w:type="gramEnd"/>
-                            <w:r>
-                              <w:rPr>
-                                <w:color w:val="E0E9ED"/>
-                                <w:spacing w:val="1"/>
-                                <w:sz w:val="24"/>
-                              </w:rPr>
-                              <w:t xml:space="preserve">, </w:t>
-                            </w:r>
-                            <w:proofErr w:type="spellStart"/>
-                            <w:r>
-                              <w:rPr>
-                                <w:color w:val="E0E9ED"/>
-                                <w:spacing w:val="1"/>
-                                <w:sz w:val="24"/>
-                              </w:rPr>
-                              <w:t>Ze</w:t>
-                            </w:r>
-                            <w:r>
-                              <w:rPr>
-                                <w:color w:val="E0E9ED"/>
-                                <w:spacing w:val="1"/>
-                                <w:sz w:val="24"/>
-                              </w:rPr>
-                              <w:t>plin</w:t>
-                            </w:r>
-                            <w:proofErr w:type="spellEnd"/>
                             <w:r>
                               <w:rPr>
                                 <w:color w:val="E0E9ED"/>
@@ -1356,6 +1335,79 @@
                               <w:rPr>
                                 <w:color w:val="E0E9ED"/>
                                 <w:spacing w:val="1"/>
+                                <w:sz w:val="24"/>
+                              </w:rPr>
+                            </w:pPr>
+                            <w:proofErr w:type="spellStart"/>
+                            <w:r>
+                              <w:rPr>
+                                <w:color w:val="E0E9ED"/>
+                                <w:spacing w:val="1"/>
+                                <w:sz w:val="24"/>
+                              </w:rPr>
+                              <w:t>Figma</w:t>
+                            </w:r>
+                            <w:proofErr w:type="spellEnd"/>
+                            <w:r>
+                              <w:rPr>
+                                <w:color w:val="E0E9ED"/>
+                                <w:spacing w:val="1"/>
+                                <w:sz w:val="24"/>
+                              </w:rPr>
+                              <w:t xml:space="preserve">, </w:t>
+                            </w:r>
+                            <w:proofErr w:type="spellStart"/>
+                            <w:r>
+                              <w:rPr>
+                                <w:color w:val="E0E9ED"/>
+                                <w:spacing w:val="1"/>
+                                <w:sz w:val="24"/>
+                              </w:rPr>
+                              <w:t>Xd</w:t>
+                            </w:r>
+                            <w:proofErr w:type="spellEnd"/>
+                            <w:r>
+                              <w:rPr>
+                                <w:color w:val="E0E9ED"/>
+                                <w:spacing w:val="1"/>
+                                <w:sz w:val="24"/>
+                              </w:rPr>
+                              <w:t xml:space="preserve">, </w:t>
+                            </w:r>
+                            <w:proofErr w:type="spellStart"/>
+                            <w:r>
+                              <w:rPr>
+                                <w:color w:val="E0E9ED"/>
+                                <w:spacing w:val="1"/>
+                                <w:sz w:val="24"/>
+                              </w:rPr>
+                              <w:t>Ze</w:t>
+                            </w:r>
+                            <w:r>
+                              <w:rPr>
+                                <w:color w:val="E0E9ED"/>
+                                <w:spacing w:val="1"/>
+                                <w:sz w:val="24"/>
+                              </w:rPr>
+                              <w:t>plin</w:t>
+                            </w:r>
+                            <w:proofErr w:type="spellEnd"/>
+                            <w:r>
+                              <w:rPr>
+                                <w:color w:val="E0E9ED"/>
+                                <w:spacing w:val="1"/>
+                                <w:sz w:val="24"/>
+                              </w:rPr>
+                              <w:t>;</w:t>
+                            </w:r>
+                          </w:p>
+                          <w:p>
+                            <w:pPr>
+                              <w:spacing w:line="352" w:lineRule="auto"/>
+                              <w:ind w:right="318"/>
+                              <w:rPr>
+                                <w:color w:val="E0E9ED"/>
+                                <w:spacing w:val="1"/>
                                 <w:sz w:val="26"/>
                               </w:rPr>
                             </w:pPr>
@@ -1389,7 +1441,6 @@
                               <w:t>Matlab</w:t>
                             </w:r>
                             <w:proofErr w:type="spellEnd"/>
-                            <w:proofErr w:type="gramStart"/>
                             <w:r>
                               <w:rPr>
                                 <w:color w:val="E0E9ED"/>
@@ -1399,7 +1450,6 @@
                               </w:rPr>
                               <w:t>;</w:t>
                             </w:r>
-                            <w:proofErr w:type="gramEnd"/>
                             <w:r>
                               <w:rPr>
                                 <w:color w:val="E0E9ED"/>
@@ -1505,7 +1555,7 @@
           </mc:Choice>
           <mc:Fallback>
             <w:pict>
-              <v:shape id="Text Box 2" o:spid="_x0000_s1032" type="#_x0000_t202" style="position:absolute;left:0;text-align:left;margin-left:-.45pt;margin-top:3.5pt;width:180.3pt;height:251.25pt;z-index:251661824;visibility:visible;mso-wrap-style:square;mso-width-percent:0;mso-height-percent:0;mso-wrap-distance-left:9pt;mso-wrap-distance-top:3.6pt;mso-wrap-distance-right:9pt;mso-wrap-distance-bottom:3.6pt;mso-position-horizontal:absolute;mso-position-horizontal-relative:text;mso-position-vertical:absolute;mso-position-vertical-relative:text;mso-width-percent:0;mso-height-percent:0;mso-width-relative:margin;mso-height-relative:margin;v-text-anchor:top" o:gfxdata="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" filled="f" stroked="f">
+              <v:shape w14:anchorId="346F672E" id="Text Box 2" o:spid="_x0000_s1032" type="#_x0000_t202" style="position:absolute;left:0;text-align:left;margin-left:-.45pt;margin-top:3.5pt;width:180.3pt;height:251.25pt;z-index:251661824;visibility:visible;mso-wrap-style:square;mso-width-percent:0;mso-height-percent:0;mso-wrap-distance-left:9pt;mso-wrap-distance-top:3.6pt;mso-wrap-distance-right:9pt;mso-wrap-distance-bottom:3.6pt;mso-position-horizontal:absolute;mso-position-horizontal-relative:text;mso-position-vertical:absolute;mso-position-vertical-relative:text;mso-width-percent:0;mso-height-percent:0;mso-width-relative:margin;mso-height-relative:margin;v-text-anchor:top" o:gfxdata="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" filled="f" stroked="f">
                 <v:textbox>
                   <w:txbxContent>
                     <w:p>
@@ -1625,7 +1675,7 @@
                           <w:spacing w:val="1"/>
                           <w:sz w:val="24"/>
                         </w:rPr>
-                        <w:t>JS (ES6) –</w:t>
+                        <w:t>JS (ES6</w:t>
                       </w:r>
                       <w:r>
                         <w:rPr>
@@ -1633,7 +1683,7 @@
                           <w:spacing w:val="1"/>
                           <w:sz w:val="24"/>
                         </w:rPr>
-                        <w:t xml:space="preserve"> jQuery,</w:t>
+                        <w:t>+</w:t>
                       </w:r>
                       <w:r>
                         <w:rPr>
@@ -1641,25 +1691,47 @@
                           <w:spacing w:val="1"/>
                           <w:sz w:val="24"/>
                         </w:rPr>
-                        <w:t xml:space="preserve"> React, </w:t>
+                        <w:t>) –</w:t>
                       </w:r>
-                      <w:proofErr w:type="spellStart"/>
                       <w:r>
                         <w:rPr>
                           <w:color w:val="E0E9ED"/>
                           <w:spacing w:val="1"/>
                           <w:sz w:val="24"/>
                         </w:rPr>
-                        <w:t>Redux</w:t>
+                        <w:t xml:space="preserve"> React</w:t>
                       </w:r>
-                      <w:proofErr w:type="spellEnd"/>
                       <w:r>
                         <w:rPr>
                           <w:color w:val="E0E9ED"/>
                           <w:spacing w:val="1"/>
                           <w:sz w:val="24"/>
                         </w:rPr>
-                        <w:t>, REST</w:t>
+                        <w:t>,</w:t>
+                      </w:r>
+                      <w:r>
+                        <w:rPr>
+                          <w:color w:val="E0E9ED"/>
+                          <w:spacing w:val="1"/>
+                          <w:sz w:val="24"/>
+                        </w:rPr>
+                        <w:t xml:space="preserve"> </w:t>
+                      </w:r>
+                      <w:r>
+                        <w:rPr>
+                          <w:color w:val="E0E9ED"/>
+                          <w:spacing w:val="1"/>
+                          <w:sz w:val="24"/>
+                        </w:rPr>
+                        <w:t>jQuery</w:t>
+                      </w:r>
+                      <w:r>
+                        <w:rPr>
+                          <w:color w:val="E0E9ED"/>
+                          <w:spacing w:val="1"/>
+                          <w:sz w:val="24"/>
+                        </w:rPr>
+                        <w:t>, Redux, REST</w:t>
                       </w:r>
                       <w:r>
                         <w:rPr>
@@ -1676,45 +1748,6 @@
                           <w:sz w:val="24"/>
                         </w:rPr>
                         <w:t xml:space="preserve"> API</w:t>
-                      </w:r>
-                      <w:proofErr w:type="gramStart"/>
-                      <w:r>
-                        <w:rPr>
-                          <w:color w:val="E0E9ED"/>
-                          <w:spacing w:val="1"/>
-                          <w:sz w:val="24"/>
-                        </w:rPr>
-                        <w:t>;</w:t>
-                      </w:r>
-                      <w:proofErr w:type="gramEnd"/>
-                    </w:p>
-                    <w:p>
-                      <w:pPr>
-                        <w:spacing w:line="352" w:lineRule="auto"/>
-                        <w:ind w:right="318"/>
-                        <w:rPr>
-                          <w:color w:val="E0E9ED"/>
-                          <w:spacing w:val="1"/>
-                          <w:sz w:val="24"/>
-                        </w:rPr>
-                      </w:pPr>
-                      <w:proofErr w:type="spellStart"/>
-                      <w:r>
-                        <w:rPr>
-                          <w:color w:val="E0E9ED"/>
-                          <w:spacing w:val="1"/>
-                          <w:sz w:val="24"/>
-                        </w:rPr>
-                        <w:t>Git</w:t>
-                      </w:r>
-                      <w:proofErr w:type="spellEnd"/>
-                      <w:r>
-                        <w:rPr>
-                          <w:color w:val="E0E9ED"/>
-                          <w:spacing w:val="1"/>
-                          <w:sz w:val="24"/>
-                        </w:rPr>
-                        <w:t>, GitHub, Azure, Jira</w:t>
                       </w:r>
                       <w:r>
                         <w:rPr>
@@ -1735,62 +1768,14 @@
                           <w:sz w:val="24"/>
                         </w:rPr>
                       </w:pPr>
-                      <w:proofErr w:type="spellStart"/>
                       <w:r>
                         <w:rPr>
                           <w:color w:val="E0E9ED"/>
                           <w:spacing w:val="1"/>
                           <w:sz w:val="24"/>
                         </w:rPr>
-                        <w:t>Figma</w:t>
+                        <w:t>Git, GitHub, Azure</w:t>
                       </w:r>
-                      <w:proofErr w:type="spellEnd"/>
-                      <w:r>
-                        <w:rPr>
-                          <w:color w:val="E0E9ED"/>
-                          <w:spacing w:val="1"/>
-                          <w:sz w:val="24"/>
-                        </w:rPr>
-                        <w:t xml:space="preserve">, </w:t>
-                      </w:r>
-                      <w:proofErr w:type="spellStart"/>
-                      <w:proofErr w:type="gramStart"/>
-                      <w:r>
-                        <w:rPr>
-                          <w:color w:val="E0E9ED"/>
-                          <w:spacing w:val="1"/>
-                          <w:sz w:val="24"/>
-                        </w:rPr>
-                        <w:t>Xd</w:t>
-                      </w:r>
-                      <w:proofErr w:type="spellEnd"/>
-                      <w:proofErr w:type="gramEnd"/>
-                      <w:r>
-                        <w:rPr>
-                          <w:color w:val="E0E9ED"/>
-                          <w:spacing w:val="1"/>
-                          <w:sz w:val="24"/>
-                        </w:rPr>
-                        <w:t xml:space="preserve">, </w:t>
-                      </w:r>
-                      <w:proofErr w:type="spellStart"/>
-                      <w:r>
-                        <w:rPr>
-                          <w:color w:val="E0E9ED"/>
-                          <w:spacing w:val="1"/>
-                          <w:sz w:val="24"/>
-                        </w:rPr>
-                        <w:t>Ze</w:t>
-                      </w:r>
-                      <w:r>
-                        <w:rPr>
-                          <w:color w:val="E0E9ED"/>
-                          <w:spacing w:val="1"/>
-                          <w:sz w:val="24"/>
-                        </w:rPr>
-                        <w:t>plin</w:t>
-                      </w:r>
-                      <w:proofErr w:type="spellEnd"/>
                       <w:r>
                         <w:rPr>
                           <w:color w:val="E0E9ED"/>
@@ -1807,6 +1792,79 @@
                         <w:rPr>
                           <w:color w:val="E0E9ED"/>
                           <w:spacing w:val="1"/>
+                          <w:sz w:val="24"/>
+                        </w:rPr>
+                      </w:pPr>
+                      <w:proofErr w:type="spellStart"/>
+                      <w:r>
+                        <w:rPr>
+                          <w:color w:val="E0E9ED"/>
+                          <w:spacing w:val="1"/>
+                          <w:sz w:val="24"/>
+                        </w:rPr>
+                        <w:t>Figma</w:t>
+                      </w:r>
+                      <w:proofErr w:type="spellEnd"/>
+                      <w:r>
+                        <w:rPr>
+                          <w:color w:val="E0E9ED"/>
+                          <w:spacing w:val="1"/>
+                          <w:sz w:val="24"/>
+                        </w:rPr>
+                        <w:t xml:space="preserve">, </w:t>
+                      </w:r>
+                      <w:proofErr w:type="spellStart"/>
+                      <w:r>
+                        <w:rPr>
+                          <w:color w:val="E0E9ED"/>
+                          <w:spacing w:val="1"/>
+                          <w:sz w:val="24"/>
+                        </w:rPr>
+                        <w:t>Xd</w:t>
+                      </w:r>
+                      <w:proofErr w:type="spellEnd"/>
+                      <w:r>
+                        <w:rPr>
+                          <w:color w:val="E0E9ED"/>
+                          <w:spacing w:val="1"/>
+                          <w:sz w:val="24"/>
+                        </w:rPr>
+                        <w:t xml:space="preserve">, </w:t>
+                      </w:r>
+                      <w:proofErr w:type="spellStart"/>
+                      <w:r>
+                        <w:rPr>
+                          <w:color w:val="E0E9ED"/>
+                          <w:spacing w:val="1"/>
+                          <w:sz w:val="24"/>
+                        </w:rPr>
+                        <w:t>Ze</w:t>
+                      </w:r>
+                      <w:r>
+                        <w:rPr>
+                          <w:color w:val="E0E9ED"/>
+                          <w:spacing w:val="1"/>
+                          <w:sz w:val="24"/>
+                        </w:rPr>
+                        <w:t>plin</w:t>
+                      </w:r>
+                      <w:proofErr w:type="spellEnd"/>
+                      <w:r>
+                        <w:rPr>
+                          <w:color w:val="E0E9ED"/>
+                          <w:spacing w:val="1"/>
+                          <w:sz w:val="24"/>
+                        </w:rPr>
+                        <w:t>;</w:t>
+                      </w:r>
+                    </w:p>
+                    <w:p>
+                      <w:pPr>
+                        <w:spacing w:line="352" w:lineRule="auto"/>
+                        <w:ind w:right="318"/>
+                        <w:rPr>
+                          <w:color w:val="E0E9ED"/>
+                          <w:spacing w:val="1"/>
                           <w:sz w:val="26"/>
                         </w:rPr>
                       </w:pPr>
@@ -1840,7 +1898,6 @@
                         <w:t>Matlab</w:t>
                       </w:r>
                       <w:proofErr w:type="spellEnd"/>
-                      <w:proofErr w:type="gramStart"/>
                       <w:r>
                         <w:rPr>
                           <w:color w:val="E0E9ED"/>
@@ -1850,7 +1907,6 @@
                         </w:rPr>
                         <w:t>;</w:t>
                       </w:r>
-                      <w:proofErr w:type="gramEnd"/>
                       <w:r>
                         <w:rPr>
                           <w:color w:val="E0E9ED"/>
@@ -2022,7 +2078,10 @@
         <w:t xml:space="preserve"> </w:t>
       </w:r>
       <w:r>
-        <w:t>developer,</w:t>
+        <w:t>developer</w:t>
+      </w:r>
+      <w:r>
+        <w:t xml:space="preserve"> and</w:t>
       </w:r>
       <w:r>
         <w:rPr>
@@ -2032,6 +2091,9 @@
       </w:r>
       <w:r>
         <w:t>PM</w:t>
+      </w:r>
+      <w:r>
+        <w:t>,</w:t>
       </w:r>
       <w:r>
         <w:rPr>
@@ -2096,7 +2158,12 @@
         <w:t>”</w:t>
       </w:r>
       <w:r>
-        <w:t xml:space="preserve"> based on content management system</w:t>
+        <w:t xml:space="preserve"> based on </w:t>
+      </w:r>
+      <w:bookmarkStart w:id="3" w:name="_GoBack"/>
+      <w:bookmarkEnd w:id="3"/>
+      <w:r>
+        <w:t>content management system</w:t>
       </w:r>
       <w:r>
         <w:t xml:space="preserve"> </w:t>
@@ -2786,7 +2853,7 @@
         <mc:AlternateContent>
           <mc:Choice Requires="wps">
             <w:drawing>
-              <wp:anchor distT="0" distB="0" distL="0" distR="0" simplePos="0" relativeHeight="487587840" behindDoc="1" locked="0" layoutInCell="1" allowOverlap="1">
+              <wp:anchor distT="0" distB="0" distL="0" distR="0" simplePos="0" relativeHeight="487587840" behindDoc="1" locked="0" layoutInCell="1" allowOverlap="1" wp14:anchorId="214A2BD0" wp14:editId="357F926B">
                 <wp:simplePos x="0" y="0"/>
                 <wp:positionH relativeFrom="page">
                   <wp:posOffset>2834640</wp:posOffset>
@@ -2902,7 +2969,7 @@
         <mc:AlternateContent>
           <mc:Choice Requires="wps">
             <w:drawing>
-              <wp:anchor distT="45720" distB="45720" distL="114300" distR="114300" simplePos="0" relativeHeight="251655680" behindDoc="0" locked="0" layoutInCell="1" allowOverlap="1">
+              <wp:anchor distT="45720" distB="45720" distL="114300" distR="114300" simplePos="0" relativeHeight="251655680" behindDoc="0" locked="0" layoutInCell="1" allowOverlap="1" wp14:anchorId="7A20F420" wp14:editId="5D4266FC">
                 <wp:simplePos x="0" y="0"/>
                 <wp:positionH relativeFrom="column">
                   <wp:posOffset>-3175</wp:posOffset>
@@ -3026,7 +3093,7 @@
           </mc:Choice>
           <mc:Fallback>
             <w:pict>
-              <v:shape id="_x0000_s1033" type="#_x0000_t202" style="position:absolute;left:0;text-align:left;margin-left:-.25pt;margin-top:19.65pt;width:180pt;height:66.75pt;z-index:251655680;visibility:visible;mso-wrap-style:square;mso-width-percent:0;mso-height-percent:0;mso-wrap-distance-left:9pt;mso-wrap-distance-top:3.6pt;mso-wrap-distance-right:9pt;mso-wrap-distance-bottom:3.6pt;mso-position-horizontal:absolute;mso-position-horizontal-relative:text;mso-position-vertical:absolute;mso-position-vertical-relative:text;mso-width-percent:0;mso-height-percent:0;mso-width-relative:margin;mso-height-relative:margin;v-text-anchor:top" o:gfxdata="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" filled="f" stroked="f">
+              <v:shape w14:anchorId="7A20F420" id="_x0000_s1033" type="#_x0000_t202" style="position:absolute;left:0;text-align:left;margin-left:-.25pt;margin-top:19.65pt;width:180pt;height:66.75pt;z-index:251655680;visibility:visible;mso-wrap-style:square;mso-width-percent:0;mso-height-percent:0;mso-wrap-distance-left:9pt;mso-wrap-distance-top:3.6pt;mso-wrap-distance-right:9pt;mso-wrap-distance-bottom:3.6pt;mso-position-horizontal:absolute;mso-position-horizontal-relative:text;mso-position-vertical:absolute;mso-position-vertical-relative:text;mso-width-percent:0;mso-height-percent:0;mso-width-relative:margin;mso-height-relative:margin;v-text-anchor:top" o:gfxdata="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" filled="f" stroked="f">
                 <v:textbox>
                   <w:txbxContent>
                     <w:p>
@@ -3288,7 +3355,13 @@
         <w:rPr>
           <w:color w:val="171717"/>
         </w:rPr>
-        <w:t>2025)</w:t>
+        <w:t>present</w:t>
+      </w:r>
+      <w:r>
+        <w:rPr>
+          <w:color w:val="171717"/>
+        </w:rPr>
+        <w:t>)</w:t>
       </w:r>
     </w:p>
     <w:p>
@@ -3541,7 +3614,7 @@
         <mc:AlternateContent>
           <mc:Choice Requires="wps">
             <w:drawing>
-              <wp:anchor distT="45720" distB="45720" distL="114300" distR="114300" simplePos="0" relativeHeight="251659776" behindDoc="0" locked="0" layoutInCell="1" allowOverlap="1" wp14:anchorId="46119394" wp14:editId="2B576265">
+              <wp:anchor distT="45720" distB="45720" distL="114300" distR="114300" simplePos="0" relativeHeight="251659776" behindDoc="0" locked="0" layoutInCell="1" allowOverlap="1" wp14:anchorId="5775B906" wp14:editId="5A47EF19">
                 <wp:simplePos x="0" y="0"/>
                 <wp:positionH relativeFrom="column">
                   <wp:posOffset>-3175</wp:posOffset>
@@ -3621,7 +3694,7 @@
                               </w:rPr>
                               <w:t xml:space="preserve">IELTS Academic </w:t>
                             </w:r>
-                            <w:hyperlink r:id="rId12" w:history="1">
+                            <w:hyperlink r:id="rId14" w:history="1">
                               <w:r>
                                 <w:rPr>
                                   <w:rStyle w:val="Hyperlink"/>
@@ -3653,7 +3726,7 @@
           </mc:Choice>
           <mc:Fallback>
             <w:pict>
-              <v:shape w14:anchorId="46119394" id="_x0000_s1034" type="#_x0000_t202" style="position:absolute;left:0;text-align:left;margin-left:-.25pt;margin-top:4.8pt;width:166.5pt;height:50.25pt;z-index:251659776;visibility:visible;mso-wrap-style:square;mso-width-percent:0;mso-height-percent:0;mso-wrap-distance-left:9pt;mso-wrap-distance-top:3.6pt;mso-wrap-distance-right:9pt;mso-wrap-distance-bottom:3.6pt;mso-position-horizontal:absolute;mso-position-horizontal-relative:text;mso-position-vertical:absolute;mso-position-vertical-relative:text;mso-width-percent:0;mso-height-percent:0;mso-width-relative:margin;mso-height-relative:margin;v-text-anchor:top" o:gfxdata="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" filled="f" stroked="f">
+              <v:shape w14:anchorId="5775B906" id="_x0000_s1034" type="#_x0000_t202" style="position:absolute;left:0;text-align:left;margin-left:-.25pt;margin-top:4.8pt;width:166.5pt;height:50.25pt;z-index:251659776;visibility:visible;mso-wrap-style:square;mso-width-percent:0;mso-height-percent:0;mso-wrap-distance-left:9pt;mso-wrap-distance-top:3.6pt;mso-wrap-distance-right:9pt;mso-wrap-distance-bottom:3.6pt;mso-position-horizontal:absolute;mso-position-horizontal-relative:text;mso-position-vertical:absolute;mso-position-vertical-relative:text;mso-width-percent:0;mso-height-percent:0;mso-width-relative:margin;mso-height-relative:margin;v-text-anchor:top" o:gfxdata="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" filled="f" stroked="f">
                 <v:textbox>
                   <w:txbxContent>
                     <w:p>
@@ -3697,7 +3770,7 @@
                         </w:rPr>
                         <w:t xml:space="preserve">IELTS Academic </w:t>
                       </w:r>
-                      <w:hyperlink r:id="rId13" w:history="1">
+                      <w:hyperlink r:id="rId15" w:history="1">
                         <w:r>
                           <w:rPr>
                             <w:rStyle w:val="Hyperlink"/>
@@ -4170,7 +4243,7 @@
 </file>
 
 <file path=word/numbering.xml><?xml version="1.0" encoding="utf-8"?>
-<w:numbering xmlns:wpc="http://schemas.microsoft.com/office/word/2010/wordprocessingCanvas" xmlns:cx="http://schemas.microsoft.com/office/drawing/2014/chartex" xmlns:cx1="http://schemas.microsoft.com/office/drawing/2015/9/8/chartex" xmlns:mc="http://schemas.openxmlformats.org/markup-compatibility/2006" xmlns:o="urn:schemas-microsoft-com:office:office" xmlns:r="http://schemas.openxmlformats.org/officeDocument/2006/relationships" xmlns:m="http://schemas.openxmlformats.org/officeDocument/2006/math" xmlns:v="urn:schemas-microsoft-com:vml" xmlns:wp14="http://schemas.microsoft.com/office/word/2010/wordprocessingDrawing" xmlns:wp="http://schemas.openxmlformats.org/drawingml/2006/wordprocessingDrawing" xmlns:w10="urn:schemas-microsoft-com:office:word" xmlns:w="http://schemas.openxmlformats.org/wordprocessingml/2006/main" xmlns:w14="http://schemas.microsoft.com/office/word/2010/wordml" xmlns:w15="http://schemas.microsoft.com/office/word/2012/wordml" xmlns:w16se="http://schemas.microsoft.com/office/word/2015/wordml/symex" xmlns:wpg="http://schemas.microsoft.com/office/word/2010/wordprocessingGroup" xmlns:wpi="http://schemas.microsoft.com/office/word/2010/wordprocessingInk" xmlns:wne="http://schemas.microsoft.com/office/word/2006/wordml" xmlns:wps="http://schemas.microsoft.com/office/word/2010/wordprocessingShape" mc:Ignorable="w14 w15 w16se wp14">
+<w:numbering xmlns:wpc="http://schemas.microsoft.com/office/word/2010/wordprocessingCanvas" xmlns:cx="http://schemas.microsoft.com/office/drawing/2014/chartex" xmlns:cx1="http://schemas.microsoft.com/office/drawing/2015/9/8/chartex" xmlns:cx2="http://schemas.microsoft.com/office/drawing/2015/10/21/chartex" xmlns:cx3="http://schemas.microsoft.com/office/drawing/2016/5/9/chartex" xmlns:cx4="http://schemas.microsoft.com/office/drawing/2016/5/10/chartex" xmlns:cx5="http://schemas.microsoft.com/office/drawing/2016/5/11/chartex" xmlns:cx6="http://schemas.microsoft.com/office/drawing/2016/5/12/chartex" xmlns:cx7="http://schemas.microsoft.com/office/drawing/2016/5/13/chartex" xmlns:cx8="http://schemas.microsoft.com/office/drawing/2016/5/14/chartex" xmlns:mc="http://schemas.openxmlformats.org/markup-compatibility/2006" xmlns:aink="http://schemas.microsoft.com/office/drawing/2016/ink" xmlns:am3d="http://schemas.microsoft.com/office/drawing/2017/model3d" xmlns:o="urn:schemas-microsoft-com:office:office" xmlns:r="http://schemas.openxmlformats.org/officeDocument/2006/relationships" xmlns:m="http://schemas.openxmlformats.org/officeDocument/2006/math" xmlns:v="urn:schemas-microsoft-com:vml" xmlns:wp14="http://schemas.microsoft.com/office/word/2010/wordprocessingDrawing" xmlns:wp="http://schemas.openxmlformats.org/drawingml/2006/wordprocessingDrawing" xmlns:w10="urn:schemas-microsoft-com:office:word" xmlns:w="http://schemas.openxmlformats.org/wordprocessingml/2006/main" xmlns:w14="http://schemas.microsoft.com/office/word/2010/wordml" xmlns:w15="http://schemas.microsoft.com/office/word/2012/wordml" xmlns:w16cid="http://schemas.microsoft.com/office/word/2016/wordml/cid" xmlns:w16se="http://schemas.microsoft.com/office/word/2015/wordml/symex" xmlns:wpg="http://schemas.microsoft.com/office/word/2010/wordprocessingGroup" xmlns:wpi="http://schemas.microsoft.com/office/word/2010/wordprocessingInk" xmlns:wne="http://schemas.microsoft.com/office/word/2006/wordml" xmlns:wps="http://schemas.microsoft.com/office/word/2010/wordprocessingShape" mc:Ignorable="w14 w15 w16se w16cid wp14">
   <w:abstractNum w:abstractNumId="0" w15:restartNumberingAfterBreak="0">
     <w:nsid w:val="24365FCD"/>
     <w:multiLevelType w:val="hybridMultilevel"/>
@@ -4292,7 +4365,7 @@
 </file>
 
 <file path=word/styles.xml><?xml version="1.0" encoding="utf-8"?>
-<w:styles xmlns:mc="http://schemas.openxmlformats.org/markup-compatibility/2006" xmlns:r="http://schemas.openxmlformats.org/officeDocument/2006/relationships" xmlns:w="http://schemas.openxmlformats.org/wordprocessingml/2006/main" xmlns:w14="http://schemas.microsoft.com/office/word/2010/wordml" xmlns:w15="http://schemas.microsoft.com/office/word/2012/wordml" xmlns:w16se="http://schemas.microsoft.com/office/word/2015/wordml/symex" mc:Ignorable="w14 w15 w16se">
+<w:styles xmlns:mc="http://schemas.openxmlformats.org/markup-compatibility/2006" xmlns:r="http://schemas.openxmlformats.org/officeDocument/2006/relationships" xmlns:w="http://schemas.openxmlformats.org/wordprocessingml/2006/main" xmlns:w14="http://schemas.microsoft.com/office/word/2010/wordml" xmlns:w15="http://schemas.microsoft.com/office/word/2012/wordml" xmlns:w16cid="http://schemas.microsoft.com/office/word/2016/wordml/cid" xmlns:w16se="http://schemas.microsoft.com/office/word/2015/wordml/symex" mc:Ignorable="w14 w15 w16se w16cid">
   <w:docDefaults>
     <w:rPrDefault>
       <w:rPr>
@@ -4310,7 +4383,7 @@
       </w:pPr>
     </w:pPrDefault>
   </w:docDefaults>
-  <w:latentStyles w:defLockedState="0" w:defUIPriority="99" w:defSemiHidden="0" w:defUnhideWhenUsed="0" w:defQFormat="0" w:count="371">
+  <w:latentStyles w:defLockedState="0" w:defUIPriority="99" w:defSemiHidden="0" w:defUnhideWhenUsed="0" w:defQFormat="0" w:count="377">
     <w:lsdException w:name="Normal" w:uiPriority="1" w:qFormat="1"/>
     <w:lsdException w:name="heading 1" w:uiPriority="9" w:qFormat="1"/>
     <w:lsdException w:name="heading 2" w:semiHidden="1" w:uiPriority="9" w:unhideWhenUsed="1" w:qFormat="1"/>
@@ -4682,6 +4755,12 @@
     <w:lsdException w:name="List Table 5 Dark Accent 6" w:uiPriority="50"/>
     <w:lsdException w:name="List Table 6 Colorful Accent 6" w:uiPriority="51"/>
     <w:lsdException w:name="List Table 7 Colorful Accent 6" w:uiPriority="52"/>
+    <w:lsdException w:name="Mention" w:semiHidden="1" w:unhideWhenUsed="1"/>
+    <w:lsdException w:name="Smart Hyperlink" w:semiHidden="1" w:unhideWhenUsed="1"/>
+    <w:lsdException w:name="Hashtag" w:semiHidden="1" w:unhideWhenUsed="1"/>
+    <w:lsdException w:name="Unresolved Mention" w:semiHidden="1" w:unhideWhenUsed="1"/>
+    <w:lsdException w:name="Smart Link" w:semiHidden="1" w:unhideWhenUsed="1"/>
+    <w:lsdException w:name="Smart Link Error" w:semiHidden="1" w:unhideWhenUsed="1"/>
   </w:latentStyles>
   <w:style w:type="paragraph" w:default="1" w:styleId="Normal">
     <w:name w:val="Normal"/>
@@ -5127,7 +5206,7 @@
 </file>
 
 <file path=customXml/itemProps1.xml><?xml version="1.0" encoding="utf-8"?>
-<ds:datastoreItem xmlns:ds="http://schemas.openxmlformats.org/officeDocument/2006/customXml" ds:itemID="{C6F79897-1929-4201-B074-21206E425343}">
+<ds:datastoreItem xmlns:ds="http://schemas.openxmlformats.org/officeDocument/2006/customXml" ds:itemID="{9DB205CF-CBD1-4E21-965E-8342EB475F94}">
   <ds:schemaRefs>
     <ds:schemaRef ds:uri="http://schemas.openxmlformats.org/officeDocument/2006/bibliography"/>
   </ds:schemaRefs>

</xml_diff>